<commit_message>
Completado del Documento: Especificación de Requerimientos.
</commit_message>
<xml_diff>
--- a/Elaboración/Especificación de Requerimientos V 1.1.docx
+++ b/Elaboración/Especificación de Requerimientos V 1.1.docx
@@ -585,7 +585,7 @@
           <w:r>
             <w:fldChar w:fldCharType="separate"/>
           </w:r>
-          <w:hyperlink w:anchor="_Toc18318921" w:history="1">
+          <w:hyperlink w:anchor="_Toc18954988" w:history="1">
             <w:r>
               <w:rPr>
                 <w:rStyle w:val="Hipervnculo"/>
@@ -612,7 +612,7 @@
                 <w:noProof/>
                 <w:webHidden/>
               </w:rPr>
-              <w:instrText xml:space="preserve"> PAGEREF _Toc18318921 \h </w:instrText>
+              <w:instrText xml:space="preserve"> PAGEREF _Toc18954988 \h </w:instrText>
             </w:r>
             <w:r>
               <w:rPr>
@@ -656,7 +656,7 @@
               <w:lang w:val="es-AR" w:eastAsia="es-AR"/>
             </w:rPr>
           </w:pPr>
-          <w:hyperlink w:anchor="_Toc18318922" w:history="1">
+          <w:hyperlink w:anchor="_Toc18954989" w:history="1">
             <w:r>
               <w:rPr>
                 <w:rStyle w:val="Hipervnculo"/>
@@ -683,7 +683,7 @@
                 <w:noProof/>
                 <w:webHidden/>
               </w:rPr>
-              <w:instrText xml:space="preserve"> PAGEREF _Toc18318922 \h </w:instrText>
+              <w:instrText xml:space="preserve"> PAGEREF _Toc18954989 \h </w:instrText>
             </w:r>
             <w:r>
               <w:rPr>
@@ -727,7 +727,7 @@
               <w:lang w:val="es-AR" w:eastAsia="es-AR"/>
             </w:rPr>
           </w:pPr>
-          <w:hyperlink w:anchor="_Toc18318923" w:history="1">
+          <w:hyperlink w:anchor="_Toc18954990" w:history="1">
             <w:r>
               <w:rPr>
                 <w:rStyle w:val="Hipervnculo"/>
@@ -754,7 +754,7 @@
                 <w:noProof/>
                 <w:webHidden/>
               </w:rPr>
-              <w:instrText xml:space="preserve"> PAGEREF _Toc18318923 \h </w:instrText>
+              <w:instrText xml:space="preserve"> PAGEREF _Toc18954990 \h </w:instrText>
             </w:r>
             <w:r>
               <w:rPr>
@@ -798,7 +798,7 @@
               <w:lang w:val="es-AR" w:eastAsia="es-AR"/>
             </w:rPr>
           </w:pPr>
-          <w:hyperlink w:anchor="_Toc18318924" w:history="1">
+          <w:hyperlink w:anchor="_Toc18954991" w:history="1">
             <w:r>
               <w:rPr>
                 <w:rStyle w:val="Hipervnculo"/>
@@ -825,7 +825,7 @@
                 <w:noProof/>
                 <w:webHidden/>
               </w:rPr>
-              <w:instrText xml:space="preserve"> PAGEREF _Toc18318924 \h </w:instrText>
+              <w:instrText xml:space="preserve"> PAGEREF _Toc18954991 \h </w:instrText>
             </w:r>
             <w:r>
               <w:rPr>
@@ -869,7 +869,7 @@
               <w:lang w:val="es-AR" w:eastAsia="es-AR"/>
             </w:rPr>
           </w:pPr>
-          <w:hyperlink w:anchor="_Toc18318925" w:history="1">
+          <w:hyperlink w:anchor="_Toc18954992" w:history="1">
             <w:r>
               <w:rPr>
                 <w:rStyle w:val="Hipervnculo"/>
@@ -896,7 +896,7 @@
                 <w:noProof/>
                 <w:webHidden/>
               </w:rPr>
-              <w:instrText xml:space="preserve"> PAGEREF _Toc18318925 \h </w:instrText>
+              <w:instrText xml:space="preserve"> PAGEREF _Toc18954992 \h </w:instrText>
             </w:r>
             <w:r>
               <w:rPr>
@@ -916,7 +916,7 @@
                 <w:noProof/>
                 <w:webHidden/>
               </w:rPr>
-              <w:t>4</w:t>
+              <w:t>5</w:t>
             </w:r>
             <w:r>
               <w:rPr>
@@ -940,7 +940,7 @@
               <w:lang w:val="es-AR" w:eastAsia="es-AR"/>
             </w:rPr>
           </w:pPr>
-          <w:hyperlink w:anchor="_Toc18318926" w:history="1">
+          <w:hyperlink w:anchor="_Toc18954993" w:history="1">
             <w:r>
               <w:rPr>
                 <w:rStyle w:val="Hipervnculo"/>
@@ -967,7 +967,7 @@
                 <w:noProof/>
                 <w:webHidden/>
               </w:rPr>
-              <w:instrText xml:space="preserve"> PAGEREF _Toc18318926 \h </w:instrText>
+              <w:instrText xml:space="preserve"> PAGEREF _Toc18954993 \h </w:instrText>
             </w:r>
             <w:r>
               <w:rPr>
@@ -1011,7 +1011,7 @@
               <w:lang w:val="es-AR" w:eastAsia="es-AR"/>
             </w:rPr>
           </w:pPr>
-          <w:hyperlink w:anchor="_Toc18318927" w:history="1">
+          <w:hyperlink w:anchor="_Toc18954994" w:history="1">
             <w:r>
               <w:rPr>
                 <w:rStyle w:val="Hipervnculo"/>
@@ -1038,7 +1038,7 @@
                 <w:noProof/>
                 <w:webHidden/>
               </w:rPr>
-              <w:instrText xml:space="preserve"> PAGEREF _Toc18318927 \h </w:instrText>
+              <w:instrText xml:space="preserve"> PAGEREF _Toc18954994 \h </w:instrText>
             </w:r>
             <w:r>
               <w:rPr>
@@ -1058,7 +1058,7 @@
                 <w:noProof/>
                 <w:webHidden/>
               </w:rPr>
-              <w:t>5</w:t>
+              <w:t>6</w:t>
             </w:r>
             <w:r>
               <w:rPr>
@@ -1082,7 +1082,7 @@
               <w:lang w:val="es-AR" w:eastAsia="es-AR"/>
             </w:rPr>
           </w:pPr>
-          <w:hyperlink w:anchor="_Toc18318928" w:history="1">
+          <w:hyperlink w:anchor="_Toc18954995" w:history="1">
             <w:r>
               <w:rPr>
                 <w:rStyle w:val="Hipervnculo"/>
@@ -1109,7 +1109,7 @@
                 <w:noProof/>
                 <w:webHidden/>
               </w:rPr>
-              <w:instrText xml:space="preserve"> PAGEREF _Toc18318928 \h </w:instrText>
+              <w:instrText xml:space="preserve"> PAGEREF _Toc18954995 \h </w:instrText>
             </w:r>
             <w:r>
               <w:rPr>
@@ -1129,7 +1129,7 @@
                 <w:noProof/>
                 <w:webHidden/>
               </w:rPr>
-              <w:t>7</w:t>
+              <w:t>8</w:t>
             </w:r>
             <w:r>
               <w:rPr>
@@ -1153,7 +1153,7 @@
               <w:lang w:val="es-AR" w:eastAsia="es-AR"/>
             </w:rPr>
           </w:pPr>
-          <w:hyperlink w:anchor="_Toc18318929" w:history="1">
+          <w:hyperlink w:anchor="_Toc18954996" w:history="1">
             <w:r>
               <w:rPr>
                 <w:rStyle w:val="Hipervnculo"/>
@@ -1180,7 +1180,7 @@
                 <w:noProof/>
                 <w:webHidden/>
               </w:rPr>
-              <w:instrText xml:space="preserve"> PAGEREF _Toc18318929 \h </w:instrText>
+              <w:instrText xml:space="preserve"> PAGEREF _Toc18954996 \h </w:instrText>
             </w:r>
             <w:r>
               <w:rPr>
@@ -1200,7 +1200,7 @@
                 <w:noProof/>
                 <w:webHidden/>
               </w:rPr>
-              <w:t>7</w:t>
+              <w:t>8</w:t>
             </w:r>
             <w:r>
               <w:rPr>
@@ -1224,7 +1224,7 @@
               <w:lang w:val="es-AR" w:eastAsia="es-AR"/>
             </w:rPr>
           </w:pPr>
-          <w:hyperlink w:anchor="_Toc18318930" w:history="1">
+          <w:hyperlink w:anchor="_Toc18954997" w:history="1">
             <w:r>
               <w:rPr>
                 <w:rStyle w:val="Hipervnculo"/>
@@ -1251,7 +1251,7 @@
                 <w:noProof/>
                 <w:webHidden/>
               </w:rPr>
-              <w:instrText xml:space="preserve"> PAGEREF _Toc18318930 \h </w:instrText>
+              <w:instrText xml:space="preserve"> PAGEREF _Toc18954997 \h </w:instrText>
             </w:r>
             <w:r>
               <w:rPr>
@@ -1271,7 +1271,7 @@
                 <w:noProof/>
                 <w:webHidden/>
               </w:rPr>
-              <w:t>7</w:t>
+              <w:t>8</w:t>
             </w:r>
             <w:r>
               <w:rPr>
@@ -1295,7 +1295,7 @@
               <w:lang w:val="es-AR" w:eastAsia="es-AR"/>
             </w:rPr>
           </w:pPr>
-          <w:hyperlink w:anchor="_Toc18318931" w:history="1">
+          <w:hyperlink w:anchor="_Toc18954998" w:history="1">
             <w:r>
               <w:rPr>
                 <w:rStyle w:val="Hipervnculo"/>
@@ -1322,7 +1322,7 @@
                 <w:noProof/>
                 <w:webHidden/>
               </w:rPr>
-              <w:instrText xml:space="preserve"> PAGEREF _Toc18318931 \h </w:instrText>
+              <w:instrText xml:space="preserve"> PAGEREF _Toc18954998 \h </w:instrText>
             </w:r>
             <w:r>
               <w:rPr>
@@ -1342,7 +1342,7 @@
                 <w:noProof/>
                 <w:webHidden/>
               </w:rPr>
-              <w:t>7</w:t>
+              <w:t>8</w:t>
             </w:r>
             <w:r>
               <w:rPr>
@@ -1366,7 +1366,7 @@
               <w:lang w:val="es-AR" w:eastAsia="es-AR"/>
             </w:rPr>
           </w:pPr>
-          <w:hyperlink w:anchor="_Toc18318932" w:history="1">
+          <w:hyperlink w:anchor="_Toc18954999" w:history="1">
             <w:r>
               <w:rPr>
                 <w:rStyle w:val="Hipervnculo"/>
@@ -1394,7 +1394,7 @@
                 <w:noProof/>
                 <w:webHidden/>
               </w:rPr>
-              <w:instrText xml:space="preserve"> PAGEREF _Toc18318932 \h </w:instrText>
+              <w:instrText xml:space="preserve"> PAGEREF _Toc18954999 \h </w:instrText>
             </w:r>
             <w:r>
               <w:rPr>
@@ -1414,7 +1414,7 @@
                 <w:noProof/>
                 <w:webHidden/>
               </w:rPr>
-              <w:t>8</w:t>
+              <w:t>9</w:t>
             </w:r>
             <w:r>
               <w:rPr>
@@ -1438,7 +1438,7 @@
               <w:lang w:val="es-AR" w:eastAsia="es-AR"/>
             </w:rPr>
           </w:pPr>
-          <w:hyperlink w:anchor="_Toc18318933" w:history="1">
+          <w:hyperlink w:anchor="_Toc18955000" w:history="1">
             <w:r>
               <w:rPr>
                 <w:rStyle w:val="Hipervnculo"/>
@@ -1465,7 +1465,7 @@
                 <w:noProof/>
                 <w:webHidden/>
               </w:rPr>
-              <w:instrText xml:space="preserve"> PAGEREF _Toc18318933 \h </w:instrText>
+              <w:instrText xml:space="preserve"> PAGEREF _Toc18955000 \h </w:instrText>
             </w:r>
             <w:r>
               <w:rPr>
@@ -1485,7 +1485,7 @@
                 <w:noProof/>
                 <w:webHidden/>
               </w:rPr>
-              <w:t>8</w:t>
+              <w:t>9</w:t>
             </w:r>
             <w:r>
               <w:rPr>
@@ -1509,7 +1509,7 @@
               <w:lang w:val="es-AR" w:eastAsia="es-AR"/>
             </w:rPr>
           </w:pPr>
-          <w:hyperlink w:anchor="_Toc18318934" w:history="1">
+          <w:hyperlink w:anchor="_Toc18955001" w:history="1">
             <w:r>
               <w:rPr>
                 <w:rStyle w:val="Hipervnculo"/>
@@ -1536,7 +1536,7 @@
                 <w:noProof/>
                 <w:webHidden/>
               </w:rPr>
-              <w:instrText xml:space="preserve"> PAGEREF _Toc18318934 \h </w:instrText>
+              <w:instrText xml:space="preserve"> PAGEREF _Toc18955001 \h </w:instrText>
             </w:r>
             <w:r>
               <w:rPr>
@@ -1556,7 +1556,7 @@
                 <w:noProof/>
                 <w:webHidden/>
               </w:rPr>
-              <w:t>8</w:t>
+              <w:t>9</w:t>
             </w:r>
             <w:r>
               <w:rPr>
@@ -1580,7 +1580,7 @@
               <w:lang w:val="es-AR" w:eastAsia="es-AR"/>
             </w:rPr>
           </w:pPr>
-          <w:hyperlink w:anchor="_Toc18318935" w:history="1">
+          <w:hyperlink w:anchor="_Toc18955002" w:history="1">
             <w:r>
               <w:rPr>
                 <w:rStyle w:val="Hipervnculo"/>
@@ -1607,7 +1607,7 @@
                 <w:noProof/>
                 <w:webHidden/>
               </w:rPr>
-              <w:instrText xml:space="preserve"> PAGEREF _Toc18318935 \h </w:instrText>
+              <w:instrText xml:space="preserve"> PAGEREF _Toc18955002 \h </w:instrText>
             </w:r>
             <w:r>
               <w:rPr>
@@ -1651,7 +1651,7 @@
               <w:lang w:val="es-AR" w:eastAsia="es-AR"/>
             </w:rPr>
           </w:pPr>
-          <w:hyperlink w:anchor="_Toc18318936" w:history="1">
+          <w:hyperlink w:anchor="_Toc18955003" w:history="1">
             <w:r>
               <w:rPr>
                 <w:rStyle w:val="Hipervnculo"/>
@@ -1678,7 +1678,7 @@
                 <w:noProof/>
                 <w:webHidden/>
               </w:rPr>
-              <w:instrText xml:space="preserve"> PAGEREF _Toc18318936 \h </w:instrText>
+              <w:instrText xml:space="preserve"> PAGEREF _Toc18955003 \h </w:instrText>
             </w:r>
             <w:r>
               <w:rPr>
@@ -1698,7 +1698,7 @@
                 <w:noProof/>
                 <w:webHidden/>
               </w:rPr>
-              <w:t>9</w:t>
+              <w:t>10</w:t>
             </w:r>
             <w:r>
               <w:rPr>
@@ -1722,7 +1722,7 @@
               <w:lang w:val="es-AR" w:eastAsia="es-AR"/>
             </w:rPr>
           </w:pPr>
-          <w:hyperlink w:anchor="_Toc18318937" w:history="1">
+          <w:hyperlink w:anchor="_Toc18955004" w:history="1">
             <w:r>
               <w:rPr>
                 <w:rStyle w:val="Hipervnculo"/>
@@ -1749,7 +1749,7 @@
                 <w:noProof/>
                 <w:webHidden/>
               </w:rPr>
-              <w:instrText xml:space="preserve"> PAGEREF _Toc18318937 \h </w:instrText>
+              <w:instrText xml:space="preserve"> PAGEREF _Toc18955004 \h </w:instrText>
             </w:r>
             <w:r>
               <w:rPr>
@@ -1769,7 +1769,7 @@
                 <w:noProof/>
                 <w:webHidden/>
               </w:rPr>
-              <w:t>9</w:t>
+              <w:t>10</w:t>
             </w:r>
             <w:r>
               <w:rPr>
@@ -1793,7 +1793,7 @@
               <w:lang w:val="es-AR" w:eastAsia="es-AR"/>
             </w:rPr>
           </w:pPr>
-          <w:hyperlink w:anchor="_Toc18318938" w:history="1">
+          <w:hyperlink w:anchor="_Toc18955005" w:history="1">
             <w:r>
               <w:rPr>
                 <w:rStyle w:val="Hipervnculo"/>
@@ -1820,7 +1820,7 @@
                 <w:noProof/>
                 <w:webHidden/>
               </w:rPr>
-              <w:instrText xml:space="preserve"> PAGEREF _Toc18318938 \h </w:instrText>
+              <w:instrText xml:space="preserve"> PAGEREF _Toc18955005 \h </w:instrText>
             </w:r>
             <w:r>
               <w:rPr>
@@ -1840,7 +1840,7 @@
                 <w:noProof/>
                 <w:webHidden/>
               </w:rPr>
-              <w:t>9</w:t>
+              <w:t>10</w:t>
             </w:r>
             <w:r>
               <w:rPr>
@@ -1864,7 +1864,7 @@
               <w:lang w:val="es-AR" w:eastAsia="es-AR"/>
             </w:rPr>
           </w:pPr>
-          <w:hyperlink w:anchor="_Toc18318939" w:history="1">
+          <w:hyperlink w:anchor="_Toc18955006" w:history="1">
             <w:r>
               <w:rPr>
                 <w:rStyle w:val="Hipervnculo"/>
@@ -1891,7 +1891,7 @@
                 <w:noProof/>
                 <w:webHidden/>
               </w:rPr>
-              <w:instrText xml:space="preserve"> PAGEREF _Toc18318939 \h </w:instrText>
+              <w:instrText xml:space="preserve"> PAGEREF _Toc18955006 \h </w:instrText>
             </w:r>
             <w:r>
               <w:rPr>
@@ -1911,7 +1911,7 @@
                 <w:noProof/>
                 <w:webHidden/>
               </w:rPr>
-              <w:t>9</w:t>
+              <w:t>10</w:t>
             </w:r>
             <w:r>
               <w:rPr>
@@ -2037,7 +2037,7 @@
       <w:bookmarkStart w:id="2" w:name="_Toc234647510"/>
       <w:bookmarkStart w:id="3" w:name="_Toc235007263"/>
       <w:bookmarkStart w:id="4" w:name="_Toc235009550"/>
-      <w:bookmarkStart w:id="5" w:name="_Toc18318921"/>
+      <w:bookmarkStart w:id="5" w:name="_Toc18954988"/>
       <w:r>
         <w:t>Introducción</w:t>
       </w:r>
@@ -2054,7 +2054,7 @@
       </w:pPr>
       <w:bookmarkStart w:id="6" w:name="_Toc235007264"/>
       <w:bookmarkStart w:id="7" w:name="_Toc235009551"/>
-      <w:bookmarkStart w:id="8" w:name="_Toc18318922"/>
+      <w:bookmarkStart w:id="8" w:name="_Toc18954989"/>
       <w:r>
         <w:t>Propósito</w:t>
       </w:r>
@@ -2103,11 +2103,16 @@
     </w:p>
     <w:p>
       <w:pPr>
+        <w:pStyle w:val="PSI-Ttulo2"/>
+      </w:pPr>
+    </w:p>
+    <w:p>
+      <w:pPr>
         <w:pStyle w:val="PSI-Ttulo1"/>
       </w:pPr>
       <w:bookmarkStart w:id="9" w:name="_Toc235007266"/>
       <w:bookmarkStart w:id="10" w:name="_Toc235009553"/>
-      <w:bookmarkStart w:id="11" w:name="_Toc18318923"/>
+      <w:bookmarkStart w:id="11" w:name="_Toc18954990"/>
       <w:r>
         <w:t>Descripción General</w:t>
       </w:r>
@@ -2121,7 +2126,7 @@
       </w:pPr>
       <w:bookmarkStart w:id="12" w:name="_Toc235007268"/>
       <w:bookmarkStart w:id="13" w:name="_Toc235009554"/>
-      <w:bookmarkStart w:id="14" w:name="_Toc18318924"/>
+      <w:bookmarkStart w:id="14" w:name="_Toc18954991"/>
       <w:r>
         <w:t>Funciones del Producto</w:t>
       </w:r>
@@ -2216,7 +2221,17 @@
       </w:pPr>
       <w:bookmarkStart w:id="15" w:name="_Toc235007269"/>
       <w:bookmarkStart w:id="16" w:name="_Toc235009555"/>
-      <w:bookmarkStart w:id="17" w:name="_Toc18318925"/>
+    </w:p>
+    <w:p>
+      <w:pPr>
+        <w:pStyle w:val="PSI-Ttulo2"/>
+      </w:pPr>
+    </w:p>
+    <w:p>
+      <w:pPr>
+        <w:pStyle w:val="PSI-Ttulo2"/>
+      </w:pPr>
+      <w:bookmarkStart w:id="17" w:name="_Toc18954992"/>
       <w:r>
         <w:t>Característica del Usuario</w:t>
       </w:r>
@@ -2253,7 +2268,6 @@
         <w:pStyle w:val="PSI-Normal"/>
       </w:pPr>
       <w:r>
-        <w:lastRenderedPageBreak/>
         <w:t xml:space="preserve">Su formación implica el estudio y aprendizaje de entre otras tareas, del manejo y desempeño en la utilización de sistemas operativos, entre ellos Microsoft Windows y distribuciones GNU/Linux. Además de las actividades que realiza diariamente en su día a día, las cuales son propiamente administrativas.    </w:t>
       </w:r>
     </w:p>
@@ -2278,7 +2292,17 @@
         <w:pStyle w:val="PSI-Ttulo2"/>
       </w:pPr>
       <w:bookmarkStart w:id="18" w:name="_Toc235009556"/>
-      <w:bookmarkStart w:id="19" w:name="_Toc18318926"/>
+    </w:p>
+    <w:p>
+      <w:pPr>
+        <w:pStyle w:val="PSI-Ttulo2"/>
+      </w:pPr>
+    </w:p>
+    <w:p>
+      <w:pPr>
+        <w:pStyle w:val="PSI-Ttulo2"/>
+      </w:pPr>
+      <w:bookmarkStart w:id="19" w:name="_Toc18954993"/>
       <w:r>
         <w:t>Enunciado del Problema del Cliente</w:t>
       </w:r>
@@ -2351,6 +2375,7 @@
         <w:pStyle w:val="PSI-Normal"/>
       </w:pPr>
       <w:r>
+        <w:lastRenderedPageBreak/>
         <w:t>Los</w:t>
       </w:r>
       <w:r>
@@ -2420,7 +2445,22 @@
       </w:pPr>
       <w:bookmarkStart w:id="20" w:name="_Toc235007275"/>
       <w:bookmarkStart w:id="21" w:name="_Toc235009561"/>
-      <w:bookmarkStart w:id="22" w:name="_Toc18318927"/>
+    </w:p>
+    <w:p>
+      <w:pPr>
+        <w:pStyle w:val="PSI-Ttulo1"/>
+      </w:pPr>
+    </w:p>
+    <w:p>
+      <w:pPr>
+        <w:pStyle w:val="PSI-Ttulo1"/>
+      </w:pPr>
+    </w:p>
+    <w:p>
+      <w:pPr>
+        <w:pStyle w:val="PSI-Ttulo1"/>
+      </w:pPr>
+      <w:bookmarkStart w:id="22" w:name="_Toc18954994"/>
       <w:r>
         <w:t>Requerimientos Funcionales</w:t>
       </w:r>
@@ -2461,8 +2501,196 @@
         <w:pStyle w:val="PSI-Normal"/>
       </w:pPr>
       <w:r>
+        <w:t>Permitir a los empleados de S</w:t>
+      </w:r>
+      <w:r>
+        <w:t xml:space="preserve">ecretaría </w:t>
+      </w:r>
+      <w:r>
+        <w:t>A</w:t>
+      </w:r>
+      <w:r>
+        <w:t>cadémica</w:t>
+      </w:r>
+      <w:r>
+        <w:t xml:space="preserve"> enviar notificaciones de alerta a los docentes mediante un correo electrónico auto programado (para que envíen el programa, y para que pasen a firmar) y mantener un registro de ellas. </w:t>
+      </w:r>
+    </w:p>
+    <w:p>
+      <w:pPr>
+        <w:pStyle w:val="PSI-Normal"/>
+      </w:pPr>
+      <w:r>
+        <w:t>Permitir a los docentes</w:t>
+      </w:r>
+      <w:r>
+        <w:t xml:space="preserve"> responsables de la asignatura</w:t>
+      </w:r>
+      <w:r>
+        <w:t xml:space="preserve"> la carga de datos del programa mediante formularios.</w:t>
+      </w:r>
+    </w:p>
+    <w:p>
+      <w:pPr>
+        <w:pStyle w:val="PSI-Normal"/>
+      </w:pPr>
+      <w:r>
+        <w:t>Generar el programa (documento en PDF), con los datos del formulario.</w:t>
+      </w:r>
+    </w:p>
+    <w:p>
+      <w:pPr>
+        <w:pStyle w:val="PSI-Normal"/>
+      </w:pPr>
+      <w:r>
+        <w:t>Permitir a los empleados de S</w:t>
+      </w:r>
+      <w:r>
+        <w:t xml:space="preserve">ecretaría </w:t>
+      </w:r>
+      <w:r>
+        <w:t>A</w:t>
+      </w:r>
+      <w:r>
+        <w:t>cadémica</w:t>
+      </w:r>
+      <w:r>
+        <w:t xml:space="preserve"> revisar que determinados datos del programa (nombre, códigos, correlatividades, contenido mínimo) sean correctos y comentar en el caso de que no lo sean.</w:t>
+      </w:r>
+    </w:p>
+    <w:p>
+      <w:pPr>
+        <w:pStyle w:val="PSI-Normal"/>
+      </w:pPr>
+      <w:r>
+        <w:t>Permitir al director del departamento revisar que determinados datos del programa (a definir) sean correctos y comentar en el caso de que no lo sean.</w:t>
+      </w:r>
+    </w:p>
+    <w:p>
+      <w:pPr>
+        <w:pStyle w:val="PSI-Normal"/>
+      </w:pPr>
+      <w:r>
+        <w:t>Permitir a los empleados de S</w:t>
+      </w:r>
+      <w:r>
+        <w:t xml:space="preserve">ecretaría </w:t>
+      </w:r>
+      <w:r>
+        <w:t>A</w:t>
+      </w:r>
+      <w:r>
+        <w:t>cadémica</w:t>
+      </w:r>
+      <w:r>
+        <w:t xml:space="preserve"> subir el programa válido (firmado) digitalizado.  </w:t>
+      </w:r>
+    </w:p>
+    <w:p>
+      <w:pPr>
+        <w:pStyle w:val="PSI-Normal"/>
+      </w:pPr>
+      <w:r>
+        <w:t>Permitir a la comunidad universitaria (alumnos, docentes y empleados de S</w:t>
+      </w:r>
+      <w:r>
+        <w:t xml:space="preserve">ecretaría </w:t>
+      </w:r>
+      <w:r>
+        <w:t>A</w:t>
+      </w:r>
+      <w:r>
+        <w:t>cadémica</w:t>
+      </w:r>
+      <w:r>
+        <w:t>) visualizar los programas en PDF</w:t>
+      </w:r>
+      <w:r>
+        <w:t>, luego de que los mismos se encuentren aprobados por empleado Secretaría Académica y Departamento y posteriormente digitalizados con sus firmas</w:t>
+      </w:r>
+      <w:r>
+        <w:t>.</w:t>
+      </w:r>
+    </w:p>
+    <w:p>
+      <w:pPr>
+        <w:pStyle w:val="PSI-Normal"/>
+      </w:pPr>
+      <w:r>
+        <w:t>Permitir a los empleados de S</w:t>
+      </w:r>
+      <w:r>
+        <w:t xml:space="preserve">ecretaría </w:t>
+      </w:r>
+      <w:r>
+        <w:t>A</w:t>
+      </w:r>
+      <w:r>
+        <w:t>cadémica</w:t>
+      </w:r>
+      <w:r>
+        <w:t xml:space="preserve"> hacer un seguimiento de la ubicación física de los programas firmados.</w:t>
+      </w:r>
+    </w:p>
+    <w:p>
+      <w:pPr>
+        <w:pStyle w:val="PSI-Normal"/>
+      </w:pPr>
+      <w:r>
+        <w:t>Permitir alta/baja/modificación de docentes responsables</w:t>
+      </w:r>
+      <w:r>
+        <w:t xml:space="preserve"> de asignaturas.</w:t>
+      </w:r>
+    </w:p>
+    <w:p>
+      <w:pPr>
+        <w:pStyle w:val="PSI-Normal"/>
+      </w:pPr>
+      <w:r>
         <w:lastRenderedPageBreak/>
-        <w:t>Permitir a los empleados de S</w:t>
+        <w:t>Permitir alta/baja/modificación de asignaturas</w:t>
+      </w:r>
+    </w:p>
+    <w:p>
+      <w:pPr>
+        <w:pStyle w:val="PSI-Normal"/>
+      </w:pPr>
+      <w:r>
+        <w:t>Permitir alta/baja/modificación de carreras</w:t>
+      </w:r>
+    </w:p>
+    <w:p>
+      <w:pPr>
+        <w:pStyle w:val="PSI-Normal"/>
+      </w:pPr>
+      <w:r>
+        <w:t>Permitir alta/</w:t>
+      </w:r>
+      <w:r>
+        <w:t>baja/modificación de Planes</w:t>
+      </w:r>
+    </w:p>
+    <w:p>
+      <w:pPr>
+        <w:pStyle w:val="PSI-Normal"/>
+      </w:pPr>
+      <w:r>
+        <w:t>Permitir que se almacenen varios programas por asignatura</w:t>
+      </w:r>
+    </w:p>
+    <w:p>
+      <w:pPr>
+        <w:pStyle w:val="PSI-Normal"/>
+      </w:pPr>
+      <w:r>
+        <w:t xml:space="preserve">Permitir </w:t>
+      </w:r>
+      <w:r>
+        <w:t xml:space="preserve">a los </w:t>
+      </w:r>
+      <w:r>
+        <w:t>empleados de S</w:t>
       </w:r>
       <w:r>
         <w:t xml:space="preserve">ecretaría </w:t>
@@ -2474,7 +2702,15 @@
         <w:t>cadémica</w:t>
       </w:r>
       <w:r>
-        <w:t xml:space="preserve"> enviar notificaciones de alerta a los docentes mediante un correo electrónico auto programado (para que envíen el programa, y para que pasen a firmar) y mantener un registro de ellas. </w:t>
+        <w:t xml:space="preserve"> cambiar un programa escaneado en </w:t>
+      </w:r>
+      <w:proofErr w:type="spellStart"/>
+      <w:r>
+        <w:t>pdf</w:t>
+      </w:r>
+      <w:proofErr w:type="spellEnd"/>
+      <w:r>
+        <w:t xml:space="preserve">, en el caso de haber subido el incorrecto. </w:t>
       </w:r>
     </w:p>
     <w:p>
@@ -2482,13 +2718,31 @@
         <w:pStyle w:val="PSI-Normal"/>
       </w:pPr>
       <w:r>
-        <w:t>Permitir a los docentes</w:t>
-      </w:r>
-      <w:r>
-        <w:t xml:space="preserve"> responsables de la asignatura</w:t>
-      </w:r>
-      <w:r>
-        <w:t xml:space="preserve"> la carga de datos del programa mediante formularios.</w:t>
+        <w:t>Permitir a</w:t>
+      </w:r>
+      <w:r>
+        <w:t xml:space="preserve"> </w:t>
+      </w:r>
+      <w:r>
+        <w:t>l</w:t>
+      </w:r>
+      <w:r>
+        <w:t>os</w:t>
+      </w:r>
+      <w:r>
+        <w:t xml:space="preserve"> empleados de S</w:t>
+      </w:r>
+      <w:r>
+        <w:t xml:space="preserve">ecretaría </w:t>
+      </w:r>
+      <w:r>
+        <w:t>A</w:t>
+      </w:r>
+      <w:r>
+        <w:t>cadémica</w:t>
+      </w:r>
+      <w:r>
+        <w:t xml:space="preserve"> obtener listado de las asignaturas en la cuales no se presentaron los programas de acuerdo a un año especifico.</w:t>
       </w:r>
     </w:p>
     <w:p>
@@ -2496,7 +2750,31 @@
         <w:pStyle w:val="PSI-Normal"/>
       </w:pPr>
       <w:r>
-        <w:t>Generar el programa (documento en PDF), con los datos del formulario.</w:t>
+        <w:t>Permitir a</w:t>
+      </w:r>
+      <w:r>
+        <w:t xml:space="preserve"> </w:t>
+      </w:r>
+      <w:r>
+        <w:t>l</w:t>
+      </w:r>
+      <w:r>
+        <w:t>os</w:t>
+      </w:r>
+      <w:r>
+        <w:t xml:space="preserve"> empleados de S</w:t>
+      </w:r>
+      <w:r>
+        <w:t xml:space="preserve">ecretaría </w:t>
+      </w:r>
+      <w:r>
+        <w:t>A</w:t>
+      </w:r>
+      <w:r>
+        <w:t>cadémica</w:t>
+      </w:r>
+      <w:r>
+        <w:t xml:space="preserve"> obtener un listado de los diferentes planes de cada carrera.</w:t>
       </w:r>
     </w:p>
     <w:p>
@@ -2504,7 +2782,19 @@
         <w:pStyle w:val="PSI-Normal"/>
       </w:pPr>
       <w:r>
-        <w:t>Permitir a los empleados de S</w:t>
+        <w:t>Permitir a</w:t>
+      </w:r>
+      <w:r>
+        <w:t xml:space="preserve"> </w:t>
+      </w:r>
+      <w:r>
+        <w:t>l</w:t>
+      </w:r>
+      <w:r>
+        <w:t>os</w:t>
+      </w:r>
+      <w:r>
+        <w:t xml:space="preserve"> empleados de S</w:t>
       </w:r>
       <w:r>
         <w:t xml:space="preserve">ecretaría </w:t>
@@ -2516,7 +2806,19 @@
         <w:t>cadémica</w:t>
       </w:r>
       <w:r>
-        <w:t xml:space="preserve"> revisar que determinados datos del programa (nombre, códigos, correlatividades, contenido mínimo) sean correctos y comentar en el caso de que no lo sean.</w:t>
+        <w:t xml:space="preserve"> seleccionar la ubicación a la cual fue enviado el programa o donde se encuentra el mismo, mediante una lista desplegable (S</w:t>
+      </w:r>
+      <w:r>
+        <w:t xml:space="preserve">ecretaría </w:t>
+      </w:r>
+      <w:r>
+        <w:t>A</w:t>
+      </w:r>
+      <w:r>
+        <w:t>cadémica</w:t>
+      </w:r>
+      <w:r>
+        <w:t xml:space="preserve">, Departamento). </w:t>
       </w:r>
     </w:p>
     <w:p>
@@ -2524,269 +2826,6 @@
         <w:pStyle w:val="PSI-Normal"/>
       </w:pPr>
       <w:r>
-        <w:t>Permitir al director del departamento revisar que determinados datos del programa (a definir) sean correctos y comentar en el caso de que no lo sean.</w:t>
-      </w:r>
-    </w:p>
-    <w:p>
-      <w:pPr>
-        <w:pStyle w:val="PSI-Normal"/>
-      </w:pPr>
-      <w:r>
-        <w:t>Permitir a los empleados de S</w:t>
-      </w:r>
-      <w:r>
-        <w:t xml:space="preserve">ecretaría </w:t>
-      </w:r>
-      <w:r>
-        <w:t>A</w:t>
-      </w:r>
-      <w:r>
-        <w:t>cadémica</w:t>
-      </w:r>
-      <w:r>
-        <w:t xml:space="preserve"> subir el programa válido (firmado) digitalizado.  </w:t>
-      </w:r>
-    </w:p>
-    <w:p>
-      <w:pPr>
-        <w:pStyle w:val="PSI-Normal"/>
-      </w:pPr>
-      <w:r>
-        <w:t>Permitir a la comunidad universitaria (alumnos, docentes y empleados de S</w:t>
-      </w:r>
-      <w:r>
-        <w:t xml:space="preserve">ecretaría </w:t>
-      </w:r>
-      <w:r>
-        <w:t>A</w:t>
-      </w:r>
-      <w:r>
-        <w:t>cadémica</w:t>
-      </w:r>
-      <w:r>
-        <w:t>) visualizar los programas en PDF</w:t>
-      </w:r>
-      <w:r>
-        <w:t>, luego de que los mismos se encuentren aprobados por empleado Secretaría Académica y Departamento y posteriormente digitalizados con sus firmas</w:t>
-      </w:r>
-      <w:r>
-        <w:t>.</w:t>
-      </w:r>
-    </w:p>
-    <w:p>
-      <w:pPr>
-        <w:pStyle w:val="PSI-Normal"/>
-      </w:pPr>
-      <w:r>
-        <w:t>Permitir a los empleados de S</w:t>
-      </w:r>
-      <w:r>
-        <w:t xml:space="preserve">ecretaría </w:t>
-      </w:r>
-      <w:r>
-        <w:t>A</w:t>
-      </w:r>
-      <w:r>
-        <w:t>cadémica</w:t>
-      </w:r>
-      <w:r>
-        <w:t xml:space="preserve"> hacer un seguimiento de la ubicación física de los programas firmados.</w:t>
-      </w:r>
-    </w:p>
-    <w:p>
-      <w:pPr>
-        <w:pStyle w:val="PSI-Normal"/>
-      </w:pPr>
-      <w:r>
-        <w:t>Permitir alta/baja/modificación de docentes responsables</w:t>
-      </w:r>
-      <w:r>
-        <w:t xml:space="preserve"> de asignaturas.</w:t>
-      </w:r>
-    </w:p>
-    <w:p>
-      <w:pPr>
-        <w:pStyle w:val="PSI-Normal"/>
-      </w:pPr>
-      <w:r>
-        <w:t>Permitir alta/baja/modificación de asignaturas</w:t>
-      </w:r>
-    </w:p>
-    <w:p>
-      <w:pPr>
-        <w:pStyle w:val="PSI-Normal"/>
-      </w:pPr>
-      <w:r>
-        <w:t>Permitir alta/baja/modificación de carreras</w:t>
-      </w:r>
-    </w:p>
-    <w:p>
-      <w:pPr>
-        <w:pStyle w:val="PSI-Normal"/>
-      </w:pPr>
-      <w:r>
-        <w:t>Permitir alta/</w:t>
-      </w:r>
-      <w:r>
-        <w:t>baja/modificación de Planes</w:t>
-      </w:r>
-    </w:p>
-    <w:p>
-      <w:pPr>
-        <w:pStyle w:val="PSI-Normal"/>
-      </w:pPr>
-      <w:r>
-        <w:t>Permitir que se almacenen varios programas por asignatura</w:t>
-      </w:r>
-    </w:p>
-    <w:p>
-      <w:pPr>
-        <w:pStyle w:val="PSI-Normal"/>
-      </w:pPr>
-      <w:r>
-        <w:t xml:space="preserve">Permitir </w:t>
-      </w:r>
-      <w:r>
-        <w:t xml:space="preserve">a los </w:t>
-      </w:r>
-      <w:r>
-        <w:t>empleados de S</w:t>
-      </w:r>
-      <w:r>
-        <w:t xml:space="preserve">ecretaría </w:t>
-      </w:r>
-      <w:r>
-        <w:t>A</w:t>
-      </w:r>
-      <w:r>
-        <w:t>cadémica</w:t>
-      </w:r>
-      <w:r>
-        <w:t xml:space="preserve"> cambiar un programa escaneado en </w:t>
-      </w:r>
-      <w:proofErr w:type="spellStart"/>
-      <w:r>
-        <w:t>pdf</w:t>
-      </w:r>
-      <w:proofErr w:type="spellEnd"/>
-      <w:r>
-        <w:t xml:space="preserve">, en el caso de haber subido el incorrecto. </w:t>
-      </w:r>
-    </w:p>
-    <w:p>
-      <w:pPr>
-        <w:pStyle w:val="PSI-Normal"/>
-      </w:pPr>
-      <w:r>
-        <w:t>Permitir a</w:t>
-      </w:r>
-      <w:r>
-        <w:t xml:space="preserve"> </w:t>
-      </w:r>
-      <w:r>
-        <w:t>l</w:t>
-      </w:r>
-      <w:r>
-        <w:t>os</w:t>
-      </w:r>
-      <w:r>
-        <w:t xml:space="preserve"> empleados de S</w:t>
-      </w:r>
-      <w:r>
-        <w:t xml:space="preserve">ecretaría </w:t>
-      </w:r>
-      <w:r>
-        <w:t>A</w:t>
-      </w:r>
-      <w:r>
-        <w:t>cadémica</w:t>
-      </w:r>
-      <w:r>
-        <w:t xml:space="preserve"> obtener listado de las asignaturas en la cuales no se presentaron los programas de acuerdo a un año especifico.</w:t>
-      </w:r>
-    </w:p>
-    <w:p>
-      <w:pPr>
-        <w:pStyle w:val="PSI-Normal"/>
-      </w:pPr>
-      <w:r>
-        <w:t>Permitir a</w:t>
-      </w:r>
-      <w:r>
-        <w:t xml:space="preserve"> </w:t>
-      </w:r>
-      <w:r>
-        <w:t>l</w:t>
-      </w:r>
-      <w:r>
-        <w:t>os</w:t>
-      </w:r>
-      <w:r>
-        <w:t xml:space="preserve"> empleados de S</w:t>
-      </w:r>
-      <w:r>
-        <w:t xml:space="preserve">ecretaría </w:t>
-      </w:r>
-      <w:r>
-        <w:t>A</w:t>
-      </w:r>
-      <w:r>
-        <w:t>cadémica</w:t>
-      </w:r>
-      <w:r>
-        <w:t xml:space="preserve"> obtener un listado de los diferentes planes de cada carrera.</w:t>
-      </w:r>
-    </w:p>
-    <w:p>
-      <w:pPr>
-        <w:pStyle w:val="PSI-Normal"/>
-      </w:pPr>
-      <w:r>
-        <w:t>Permitir a</w:t>
-      </w:r>
-      <w:r>
-        <w:t xml:space="preserve"> </w:t>
-      </w:r>
-      <w:r>
-        <w:t>l</w:t>
-      </w:r>
-      <w:r>
-        <w:t>os</w:t>
-      </w:r>
-      <w:r>
-        <w:t xml:space="preserve"> empleados de S</w:t>
-      </w:r>
-      <w:r>
-        <w:t xml:space="preserve">ecretaría </w:t>
-      </w:r>
-      <w:r>
-        <w:t>A</w:t>
-      </w:r>
-      <w:r>
-        <w:t>cadémica</w:t>
-      </w:r>
-      <w:r>
-        <w:t xml:space="preserve"> seleccionar la ubicación a la cual fue enviado el programa o donde se encuentra el mismo, mediante una lista desplegable (S</w:t>
-      </w:r>
-      <w:r>
-        <w:t xml:space="preserve">ecretaría </w:t>
-      </w:r>
-      <w:r>
-        <w:t>A</w:t>
-      </w:r>
-      <w:r>
-        <w:t>cadémica</w:t>
-      </w:r>
-      <w:r>
-        <w:t xml:space="preserve">, Departamento). </w:t>
-      </w:r>
-    </w:p>
-    <w:p>
-      <w:pPr>
-        <w:pStyle w:val="PSI-Normal"/>
-      </w:pPr>
-      <w:r>
-        <w:lastRenderedPageBreak/>
         <w:t>P</w:t>
       </w:r>
       <w:r>
@@ -2891,6 +2930,35 @@
       <w:proofErr w:type="spellEnd"/>
       <w:r>
         <w:t xml:space="preserve">, en el caso de haber subido el incorrecto. </w:t>
+      </w:r>
+    </w:p>
+    <w:p>
+      <w:pPr>
+        <w:pStyle w:val="PSI-Normal"/>
+      </w:pPr>
+      <w:r>
+        <w:t>Permitir a la comunidad universitaria (alumnos, docentes y empleados de S</w:t>
+      </w:r>
+      <w:r>
+        <w:t xml:space="preserve">ecretaría </w:t>
+      </w:r>
+      <w:r>
+        <w:t>A</w:t>
+      </w:r>
+      <w:r>
+        <w:t>cadémica</w:t>
+      </w:r>
+      <w:r>
+        <w:t>) visualizar los p</w:t>
+      </w:r>
+      <w:r>
+        <w:t>lanes</w:t>
+      </w:r>
+      <w:r>
+        <w:t xml:space="preserve"> en PDF</w:t>
+      </w:r>
+      <w:r>
+        <w:t xml:space="preserve"> digitalizados de las distintas carreras. </w:t>
       </w:r>
     </w:p>
     <w:p>
@@ -2917,7 +2985,27 @@
       <w:pPr>
         <w:pStyle w:val="PSI-Ttulo1"/>
       </w:pPr>
-      <w:bookmarkStart w:id="26" w:name="_Toc18318928"/>
+    </w:p>
+    <w:p>
+      <w:pPr>
+        <w:pStyle w:val="PSI-Ttulo1"/>
+      </w:pPr>
+    </w:p>
+    <w:p>
+      <w:pPr>
+        <w:pStyle w:val="PSI-Ttulo1"/>
+      </w:pPr>
+    </w:p>
+    <w:p>
+      <w:pPr>
+        <w:pStyle w:val="PSI-Ttulo1"/>
+      </w:pPr>
+    </w:p>
+    <w:p>
+      <w:pPr>
+        <w:pStyle w:val="PSI-Ttulo1"/>
+      </w:pPr>
+      <w:bookmarkStart w:id="26" w:name="_Toc18954995"/>
       <w:r>
         <w:t>Requerimientos No Funcionales</w:t>
       </w:r>
@@ -2939,7 +3027,7 @@
       </w:pPr>
       <w:bookmarkStart w:id="27" w:name="_Toc235007277"/>
       <w:bookmarkStart w:id="28" w:name="_Toc235009563"/>
-      <w:bookmarkStart w:id="29" w:name="_Toc18318929"/>
+      <w:bookmarkStart w:id="29" w:name="_Toc18954996"/>
       <w:r>
         <w:t>Usabilidad</w:t>
       </w:r>
@@ -2987,7 +3075,7 @@
       </w:pPr>
       <w:bookmarkStart w:id="30" w:name="_Toc235007278"/>
       <w:bookmarkStart w:id="31" w:name="_Toc235009564"/>
-      <w:bookmarkStart w:id="32" w:name="_Toc18318930"/>
+      <w:bookmarkStart w:id="32" w:name="_Toc18954997"/>
       <w:r>
         <w:t>Confiabilidad</w:t>
       </w:r>
@@ -3034,7 +3122,7 @@
       </w:pPr>
       <w:bookmarkStart w:id="33" w:name="_Toc235007279"/>
       <w:bookmarkStart w:id="34" w:name="_Toc235009565"/>
-      <w:bookmarkStart w:id="35" w:name="_Toc18318931"/>
+      <w:bookmarkStart w:id="35" w:name="_Toc18954998"/>
       <w:r>
         <w:t>Seguridad</w:t>
       </w:r>
@@ -3047,26 +3135,23 @@
         <w:pStyle w:val="PSI-Normal"/>
       </w:pPr>
       <w:r>
-        <w:t xml:space="preserve">El acceso al Sistema debe estar restringido por el uso de claves asignadas a cada uno de los usuarios. Sólo podrán ingresar al Sistema las personas que estén </w:t>
-      </w:r>
+        <w:t>El acceso al Sistema debe estar restringido por el uso de claves asignadas a cada uno de los usuarios. Sólo podrán ingresar al Sistema las personas que estén registradas, estos usuarios serán clasificados en varios tipos de usuarios (o roles) con acceso a las opciones de trabajo definidas para cada rol.</w:t>
+      </w:r>
+    </w:p>
+    <w:p>
+      <w:pPr>
+        <w:pStyle w:val="PSI-Normal"/>
+      </w:pPr>
+      <w:r>
+        <w:t>El control de acceso implementado debe permitir asignar los perfiles para cada uno de los roles identificados.</w:t>
+      </w:r>
+    </w:p>
+    <w:p>
+      <w:pPr>
+        <w:pStyle w:val="PSI-Normal"/>
+      </w:pPr>
       <w:r>
         <w:lastRenderedPageBreak/>
-        <w:t>registradas, estos usuarios serán clasificados en varios tipos de usuarios (o roles) con acceso a las opciones de trabajo definidas para cada rol.</w:t>
-      </w:r>
-    </w:p>
-    <w:p>
-      <w:pPr>
-        <w:pStyle w:val="PSI-Normal"/>
-      </w:pPr>
-      <w:r>
-        <w:t>El control de acceso implementado debe permitir asignar los perfiles para cada uno de los roles identificados.</w:t>
-      </w:r>
-    </w:p>
-    <w:p>
-      <w:pPr>
-        <w:pStyle w:val="PSI-Normal"/>
-      </w:pPr>
-      <w:r>
         <w:t>Respecto a la confidencialidad, el sistema debe estar en capacidad de rechazar accesos o modificaciones indebidos (no autorizados) a la información y proveer los servicios requeridos por los usuarios legítimos del sistema.</w:t>
       </w:r>
     </w:p>
@@ -3103,7 +3188,7 @@
           <w:lang w:eastAsia="es-ES"/>
         </w:rPr>
       </w:pPr>
-      <w:bookmarkStart w:id="36" w:name="_Toc18318932"/>
+      <w:bookmarkStart w:id="36" w:name="_Toc18954999"/>
       <w:r>
         <w:rPr>
           <w:lang w:eastAsia="es-ES"/>
@@ -3132,7 +3217,7 @@
       <w:pPr>
         <w:pStyle w:val="PSI-Ttulo2"/>
       </w:pPr>
-      <w:bookmarkStart w:id="37" w:name="_Toc18318933"/>
+      <w:bookmarkStart w:id="37" w:name="_Toc18955000"/>
       <w:r>
         <w:t>Validación de Información</w:t>
       </w:r>
@@ -3160,7 +3245,7 @@
       </w:r>
       <w:bookmarkStart w:id="38" w:name="_Toc235007280"/>
       <w:bookmarkStart w:id="39" w:name="_Toc235009566"/>
-      <w:bookmarkStart w:id="40" w:name="_Toc18318934"/>
+      <w:bookmarkStart w:id="40" w:name="_Toc18955001"/>
       <w:r>
         <w:t>E</w:t>
       </w:r>
@@ -3213,9 +3298,8 @@
       <w:pPr>
         <w:pStyle w:val="PSI-Ttulo2"/>
       </w:pPr>
-      <w:bookmarkStart w:id="41" w:name="_Toc18318935"/>
-      <w:r>
-        <w:lastRenderedPageBreak/>
+      <w:bookmarkStart w:id="41" w:name="_Toc18955002"/>
+      <w:r>
         <w:t>Facilidad para las Pruebas</w:t>
       </w:r>
       <w:bookmarkEnd w:id="41"/>
@@ -3237,7 +3321,7 @@
       <w:pPr>
         <w:pStyle w:val="PSI-Ttulo2"/>
       </w:pPr>
-      <w:bookmarkStart w:id="42" w:name="_Toc18318936"/>
+      <w:bookmarkStart w:id="42" w:name="_Toc18955003"/>
       <w:r>
         <w:t>Instalación</w:t>
       </w:r>
@@ -3260,7 +3344,7 @@
       <w:pPr>
         <w:pStyle w:val="PSI-Ttulo2"/>
       </w:pPr>
-      <w:bookmarkStart w:id="43" w:name="_Toc18318937"/>
+      <w:bookmarkStart w:id="43" w:name="_Toc18955004"/>
       <w:proofErr w:type="spellStart"/>
       <w:r>
         <w:t>Mantenibilidad</w:t>
@@ -3304,7 +3388,7 @@
       </w:pPr>
       <w:bookmarkStart w:id="46" w:name="_Toc235007293"/>
       <w:bookmarkStart w:id="47" w:name="_Toc235009579"/>
-      <w:bookmarkStart w:id="48" w:name="_Toc18318938"/>
+      <w:bookmarkStart w:id="48" w:name="_Toc18955005"/>
       <w:r>
         <w:t>Características No Soportadas</w:t>
       </w:r>
@@ -3336,7 +3420,7 @@
       </w:pPr>
       <w:bookmarkStart w:id="49" w:name="_Toc235007294"/>
       <w:bookmarkStart w:id="50" w:name="_Toc235009580"/>
-      <w:bookmarkStart w:id="51" w:name="_Toc18318939"/>
+      <w:bookmarkStart w:id="51" w:name="_Toc18955006"/>
       <w:r>
         <w:t>Estándares Aplicables</w:t>
       </w:r>
@@ -3508,7 +3592,7 @@
             <w:rFonts w:asciiTheme="majorHAnsi" w:hAnsiTheme="majorHAnsi" w:cstheme="majorHAnsi"/>
             <w:noProof/>
           </w:rPr>
-          <w:t>5</w:t>
+          <w:t>3</w:t>
         </w:r>
         <w:r>
           <w:rPr>
@@ -3545,7 +3629,7 @@
             <w:rFonts w:asciiTheme="majorHAnsi" w:hAnsiTheme="majorHAnsi" w:cstheme="majorHAnsi"/>
             <w:noProof/>
           </w:rPr>
-          <w:t>9</w:t>
+          <w:t>10</w:t>
         </w:r>
         <w:r>
           <w:rPr>
@@ -7680,7 +7764,7 @@
 </file>
 
 <file path=customXml/itemProps2.xml><?xml version="1.0" encoding="utf-8"?>
-<ds:datastoreItem xmlns:ds="http://schemas.openxmlformats.org/officeDocument/2006/customXml" ds:itemID="{579D261F-EA49-4239-9A76-B5A06497313F}">
+<ds:datastoreItem xmlns:ds="http://schemas.openxmlformats.org/officeDocument/2006/customXml" ds:itemID="{60FAACC1-7FE0-49CC-8087-F5A09113F37D}">
   <ds:schemaRefs>
     <ds:schemaRef ds:uri="http://schemas.openxmlformats.org/officeDocument/2006/bibliography"/>
   </ds:schemaRefs>

</xml_diff>